<commit_message>
Update user guide content
</commit_message>
<xml_diff>
--- a/Releases/ASCOM 6/Platform/Files/ASCOM User Guide.docx
+++ b/Releases/ASCOM 6/Platform/Files/ASCOM User Guide.docx
@@ -2,8 +2,6 @@
 <file path=word/document.xml><?xml version="1.0" encoding="utf-8"?>
 <w:document xmlns:wpc="http://schemas.microsoft.com/office/word/2010/wordprocessingCanvas" xmlns:cx="http://schemas.microsoft.com/office/drawing/2014/chartex" xmlns:cx1="http://schemas.microsoft.com/office/drawing/2015/9/8/chartex" xmlns:cx2="http://schemas.microsoft.com/office/drawing/2015/10/21/chartex" xmlns:cx3="http://schemas.microsoft.com/office/drawing/2016/5/9/chartex" xmlns:cx4="http://schemas.microsoft.com/office/drawing/2016/5/10/chartex" xmlns:cx5="http://schemas.microsoft.com/office/drawing/2016/5/11/chartex" xmlns:cx6="http://schemas.microsoft.com/office/drawing/2016/5/12/chartex" xmlns:cx7="http://schemas.microsoft.com/office/drawing/2016/5/13/chartex" xmlns:cx8="http://schemas.microsoft.com/office/drawing/2016/5/14/chartex" xmlns:mc="http://schemas.openxmlformats.org/markup-compatibility/2006" xmlns:aink="http://schemas.microsoft.com/office/drawing/2016/ink" xmlns:am3d="http://schemas.microsoft.com/office/drawing/2017/model3d" xmlns:o="urn:schemas-microsoft-com:office:office" xmlns:r="http://schemas.openxmlformats.org/officeDocument/2006/relationships" xmlns:m="http://schemas.openxmlformats.org/officeDocument/2006/math" xmlns:v="urn:schemas-microsoft-com:vml" xmlns:wp14="http://schemas.microsoft.com/office/word/2010/wordprocessingDrawing" xmlns:wp="http://schemas.openxmlformats.org/drawingml/2006/wordprocessingDrawing" xmlns:w10="urn:schemas-microsoft-com:office:word" xmlns:w="http://schemas.openxmlformats.org/wordprocessingml/2006/main" xmlns:w14="http://schemas.microsoft.com/office/word/2010/wordml" xmlns:w15="http://schemas.microsoft.com/office/word/2012/wordml" xmlns:w16cid="http://schemas.microsoft.com/office/word/2016/wordml/cid" xmlns:w16se="http://schemas.microsoft.com/office/word/2015/wordml/symex" xmlns:wpg="http://schemas.microsoft.com/office/word/2010/wordprocessingGroup" xmlns:wpi="http://schemas.microsoft.com/office/word/2010/wordprocessingInk" xmlns:wne="http://schemas.microsoft.com/office/word/2006/wordml" xmlns:wps="http://schemas.microsoft.com/office/word/2010/wordprocessingShape" mc:Ignorable="w14 w15 w16se w16cid wp14">
   <w:body>
-    <w:bookmarkStart w:id="0" w:name="_GoBack" w:displacedByCustomXml="next"/>
-    <w:bookmarkEnd w:id="0" w:displacedByCustomXml="next"/>
     <w:sdt>
       <w:sdtPr>
         <w:id w:val="26646295"/>
@@ -14,6 +12,8 @@
       </w:sdtPr>
       <w:sdtEndPr/>
       <w:sdtContent>
+        <w:bookmarkStart w:id="0" w:name="_GoBack" w:displacedByCustomXml="prev"/>
+        <w:bookmarkEnd w:id="0" w:displacedByCustomXml="prev"/>
         <w:p>
           <w:r>
             <w:rPr>
@@ -245,14 +245,14 @@
                             <w:sz w:val="96"/>
                             <w:szCs w:val="96"/>
                           </w:rPr>
-                          <w:t>201</w:t>
+                          <w:t>20</w:t>
                         </w:r>
                         <w:r>
                           <w:rPr>
                             <w:sz w:val="96"/>
                             <w:szCs w:val="96"/>
                           </w:rPr>
-                          <w:t>1</w:t>
+                          <w:t>20</w:t>
                         </w:r>
                       </w:p>
                     </w:txbxContent>
@@ -1423,7 +1423,7 @@
                 <w:noProof/>
                 <w:webHidden/>
               </w:rPr>
-              <w:t>14</w:t>
+              <w:t>15</w:t>
             </w:r>
             <w:r>
               <w:rPr>
@@ -1898,10 +1898,10 @@
             <v:path o:extrusionok="f" gradientshapeok="t" o:connecttype="rect"/>
             <o:lock v:ext="edit" aspectratio="t"/>
           </v:shapetype>
-          <v:shape id="_x0000_i1025" type="#_x0000_t75" style="width:273.05pt;height:138.55pt" o:ole="">
+          <v:shape id="_x0000_i1025" type="#_x0000_t75" style="width:273pt;height:138.6pt" o:ole="">
             <v:imagedata r:id="rId10" o:title=""/>
           </v:shape>
-          <o:OLEObject Type="Embed" ProgID="Visio.Drawing.11" ShapeID="_x0000_i1025" DrawAspect="Content" ObjectID="_1592317919" r:id="rId11"/>
+          <o:OLEObject Type="Embed" ProgID="Visio.Drawing.11" ShapeID="_x0000_i1025" DrawAspect="Content" ObjectID="_1642315371" r:id="rId11"/>
         </w:object>
       </w:r>
     </w:p>
@@ -2019,10 +2019,10 @@
       </w:pPr>
       <w:r>
         <w:object w:dxaOrig="5815" w:dyaOrig="3205" w14:anchorId="35436844">
-          <v:shape id="_x0000_i1026" type="#_x0000_t75" style="width:290.7pt;height:161pt" o:ole="">
+          <v:shape id="_x0000_i1026" type="#_x0000_t75" style="width:290.9pt;height:161.05pt" o:ole="">
             <v:imagedata r:id="rId12" o:title=""/>
           </v:shape>
-          <o:OLEObject Type="Embed" ProgID="Visio.Drawing.11" ShapeID="_x0000_i1026" DrawAspect="Content" ObjectID="_1592317920" r:id="rId13"/>
+          <o:OLEObject Type="Embed" ProgID="Visio.Drawing.11" ShapeID="_x0000_i1026" DrawAspect="Content" ObjectID="_1642315372" r:id="rId13"/>
         </w:object>
       </w:r>
     </w:p>
@@ -2444,15 +2444,7 @@
         </w:numPr>
       </w:pPr>
       <w:r>
-        <w:t xml:space="preserve">Client Developers whom create user interfaces for users such as </w:t>
-      </w:r>
-      <w:proofErr w:type="spellStart"/>
-      <w:r>
-        <w:t>TheSky</w:t>
-      </w:r>
-      <w:proofErr w:type="spellEnd"/>
-      <w:r>
-        <w:t xml:space="preserve">, Starry Night, </w:t>
+        <w:t xml:space="preserve">Client Developers whom create user interfaces for users such as TheSky, Starry Night, </w:t>
       </w:r>
       <w:proofErr w:type="spellStart"/>
       <w:r>
@@ -2558,10 +2550,10 @@
       </w:pPr>
       <w:r>
         <w:object w:dxaOrig="8335" w:dyaOrig="4735" w14:anchorId="3B5BA3CB">
-          <v:shape id="_x0000_i1027" type="#_x0000_t75" style="width:382.4pt;height:216.7pt" o:ole="">
+          <v:shape id="_x0000_i1027" type="#_x0000_t75" style="width:382.45pt;height:216.85pt" o:ole="">
             <v:imagedata r:id="rId15" o:title=""/>
           </v:shape>
-          <o:OLEObject Type="Embed" ProgID="Visio.Drawing.11" ShapeID="_x0000_i1027" DrawAspect="Content" ObjectID="_1592317921" r:id="rId16"/>
+          <o:OLEObject Type="Embed" ProgID="Visio.Drawing.11" ShapeID="_x0000_i1027" DrawAspect="Content" ObjectID="_1642315373" r:id="rId16"/>
         </w:object>
       </w:r>
     </w:p>
@@ -2619,10 +2611,10 @@
       </w:pPr>
       <w:r>
         <w:object w:dxaOrig="6825" w:dyaOrig="7680" w14:anchorId="45A7716C">
-          <v:shape id="_x0000_i1028" type="#_x0000_t75" style="width:341.65pt;height:384.45pt" o:ole="">
+          <v:shape id="_x0000_i1028" type="#_x0000_t75" style="width:341.7pt;height:384.55pt" o:ole="">
             <v:imagedata r:id="rId17" o:title=""/>
           </v:shape>
-          <o:OLEObject Type="Embed" ProgID="Visio.Drawing.11" ShapeID="_x0000_i1028" DrawAspect="Content" ObjectID="_1592317922" r:id="rId18"/>
+          <o:OLEObject Type="Embed" ProgID="Visio.Drawing.11" ShapeID="_x0000_i1028" DrawAspect="Content" ObjectID="_1642315374" r:id="rId18"/>
         </w:object>
       </w:r>
     </w:p>
@@ -2676,7 +2668,13 @@
       </w:r>
       <w:proofErr w:type="spellEnd"/>
       <w:r>
-        <w:t xml:space="preserve">, from a list. Once chosen, the user then clicks a Properties button. This loads the </w:t>
+        <w:t xml:space="preserve">, from a list. </w:t>
+      </w:r>
+    </w:p>
+    <w:p/>
+    <w:p>
+      <w:r>
+        <w:t xml:space="preserve">Once chosen, the user then clicks a Properties button. This loads the </w:t>
       </w:r>
       <w:proofErr w:type="spellStart"/>
       <w:r>
@@ -2692,7 +2690,21 @@
       </w:r>
       <w:proofErr w:type="spellEnd"/>
       <w:r>
-        <w:t xml:space="preserve"> needs for one-time configuration. The Chooser looks exactly the same regardless of which language the app is written in or which type of driver is being chosen. When the user finishes, he closes the config window and the Chooser. At this point, the </w:t>
+        <w:t xml:space="preserve"> needs for one-time configuration. </w:t>
+      </w:r>
+    </w:p>
+    <w:p/>
+    <w:p>
+      <w:r>
+        <w:t xml:space="preserve">The Chooser looks </w:t>
+      </w:r>
+      <w:proofErr w:type="gramStart"/>
+      <w:r>
+        <w:t>exactly the same</w:t>
+      </w:r>
+      <w:proofErr w:type="gramEnd"/>
+      <w:r>
+        <w:t xml:space="preserve"> regardless of which language the app is written in or which type of driver is being chosen. When the user finishes, he closes the config window and the Chooser. At this point, the </w:t>
       </w:r>
       <w:proofErr w:type="spellStart"/>
       <w:r>
@@ -2779,13 +2791,19 @@
         </w:numPr>
       </w:pPr>
       <w:r>
-        <w:t xml:space="preserve">The driver must install and run on Microsoft Windows 7, Vista, and XP with the latest service packs at the time of driver release. It should work on both 32- and 64-bit systems. Windows 2000 is </w:t>
-      </w:r>
-      <w:r>
-        <w:t>not supported</w:t>
-      </w:r>
-      <w:r>
-        <w:t xml:space="preserve"> in Platform 6.</w:t>
+        <w:t>The driver must install and run on Microsoft Windows 7</w:t>
+      </w:r>
+      <w:r>
+        <w:t xml:space="preserve"> or later </w:t>
+      </w:r>
+      <w:r>
+        <w:t xml:space="preserve">with the latest service packs at the time of driver release. It should work on both 32- and 64-bit systems. </w:t>
+      </w:r>
+      <w:r>
+        <w:t xml:space="preserve">Platform 6 does not support </w:t>
+      </w:r>
+      <w:r>
+        <w:t>Windows 2000.</w:t>
       </w:r>
     </w:p>
     <w:p>
@@ -2802,7 +2820,11 @@
         </w:numPr>
       </w:pPr>
       <w:r>
-        <w:t>The driver must implement the published standard interface for the device type via a scriptable dispatch ("Automation") interface per the Microsoft Component Object Model (COM). Drivers should also implement "dual" interfaces which have both dispatch and early/VTBL binding (using the appropriate abstract standard interface that is part of the ASCOM Platform). See Driver Development Notes.</w:t>
+        <w:t xml:space="preserve">The driver must implement the published standard interface for the device type via a scriptable dispatch ("Automation") interface per the Microsoft Component Object Model (COM). Drivers should also implement "dual" interfaces which have both dispatch and early/VTBL binding (using the </w:t>
+      </w:r>
+      <w:r>
+        <w:lastRenderedPageBreak/>
+        <w:t>appropriate abstract standard interface that is part of the ASCOM Platform). See Driver Development Notes.</w:t>
       </w:r>
     </w:p>
     <w:p>
@@ -2975,7 +2997,19 @@
           <w:rPr>
             <w:rStyle w:val="Hyperlink"/>
           </w:rPr>
-          <w:t>http://ascom-standards.org/Downloads/Index.htm</w:t>
+          <w:t>https://ascom-standard</w:t>
+        </w:r>
+        <w:r>
+          <w:rPr>
+            <w:rStyle w:val="Hyperlink"/>
+          </w:rPr>
+          <w:t>s</w:t>
+        </w:r>
+        <w:r>
+          <w:rPr>
+            <w:rStyle w:val="Hyperlink"/>
+          </w:rPr>
+          <w:t>.org/Downloads/Index.htm</w:t>
         </w:r>
       </w:hyperlink>
       <w:r>
@@ -3487,13 +3521,13 @@
         </w:numPr>
       </w:pPr>
       <w:r>
-        <w:t xml:space="preserve">The product must run (at a minimum) on Microsoft Windows 7, Vista, and XP with the latest service packs at the time of driver release. It should work on both 32- and 64-bit systems. Windows 2000 is </w:t>
-      </w:r>
-      <w:r>
-        <w:t>not supported</w:t>
-      </w:r>
-      <w:r>
-        <w:t xml:space="preserve"> in Platform 6.</w:t>
+        <w:t xml:space="preserve">The product must run (at a minimum) on Microsoft Windows 7 with the latest service packs at the time of driver release. It should work on both 32- and 64-bit systems. </w:t>
+      </w:r>
+      <w:r>
+        <w:t xml:space="preserve">Platform 6 does not support </w:t>
+      </w:r>
+      <w:r>
+        <w:t>Windows 2000.</w:t>
       </w:r>
     </w:p>
     <w:p>
@@ -3518,15 +3552,7 @@
       </w:r>
       <w:proofErr w:type="spellEnd"/>
       <w:r>
-        <w:t xml:space="preserve">. Beginning with Platform 2008, drivers may choose to support early binding by implementing the standard interface. In this case, clients may choose to reference the interface by calling </w:t>
-      </w:r>
-      <w:proofErr w:type="spellStart"/>
-      <w:r>
-        <w:t>QueryInterface</w:t>
-      </w:r>
-      <w:proofErr w:type="spellEnd"/>
-      <w:r>
-        <w:t xml:space="preserve"> on the instance of the driver. </w:t>
+        <w:t xml:space="preserve">. </w:t>
       </w:r>
     </w:p>
     <w:p/>
@@ -3557,11 +3583,24 @@
     </w:p>
     <w:p>
       <w:pPr>
+        <w:rPr>
+          <w:color w:val="000000"/>
+          <w:sz w:val="32"/>
+          <w:szCs w:val="32"/>
+        </w:rPr>
+      </w:pPr>
+      <w:bookmarkStart w:id="14" w:name="_Toc293037860"/>
+      <w:r>
+        <w:br w:type="page"/>
+      </w:r>
+    </w:p>
+    <w:p>
+      <w:pPr>
         <w:pStyle w:val="Heading1"/>
         <w:jc w:val="left"/>
       </w:pPr>
-      <w:bookmarkStart w:id="14" w:name="_Toc293037860"/>
-      <w:r>
+      <w:r>
+        <w:lastRenderedPageBreak/>
         <w:t>Logo Usage</w:t>
       </w:r>
       <w:bookmarkEnd w:id="14"/>
@@ -3733,7 +3772,11 @@
         </w:numPr>
       </w:pPr>
       <w:r>
-        <w:t>Implement a simulator which has all of the properties and methods of the proposed interface (a reference implementation). Ideally this would be done by someone other than the author. Make the simulator available to anyone who wishes to play with it.</w:t>
+        <w:t xml:space="preserve">Implement a simulator which has all of the properties and methods of the proposed interface (a reference implementation). Ideally this would be </w:t>
+      </w:r>
+      <w:r>
+        <w:lastRenderedPageBreak/>
+        <w:t>done by someone other than the author. Make the simulator available to anyone who wishes to play with it.</w:t>
       </w:r>
     </w:p>
     <w:p/>
@@ -3746,7 +3789,6 @@
         </w:numPr>
       </w:pPr>
       <w:r>
-        <w:lastRenderedPageBreak/>
         <w:t xml:space="preserve">Refine the specification and simulator as dictated by experience, again reaching an interface agreement brokered by the author. Discussion is closed at this point. </w:t>
       </w:r>
     </w:p>
@@ -3862,13 +3904,13 @@
         <w:pStyle w:val="Subtitle"/>
       </w:pPr>
       <w:r>
+        <w:lastRenderedPageBreak/>
         <w:t>Diagnostics</w:t>
       </w:r>
     </w:p>
     <w:p/>
     <w:p>
       <w:r>
-        <w:lastRenderedPageBreak/>
         <w:t>The Diagnostics application will evaluate the current ASCOM platform installed on the local computer to create a log file that can be used for troubleshooting issues.   This text file can then be sent to the ASCOM Initiative developers or others for evaluation of the issues.</w:t>
       </w:r>
     </w:p>
@@ -3948,10 +3990,10 @@
       </w:pPr>
       <w:r>
         <w:object w:dxaOrig="4375" w:dyaOrig="1765" w14:anchorId="795782CF">
-          <v:shape id="_x0000_i1029" type="#_x0000_t75" style="width:218.7pt;height:89pt" o:ole="">
+          <v:shape id="_x0000_i1029" type="#_x0000_t75" style="width:218.9pt;height:89.05pt" o:ole="">
             <v:imagedata r:id="rId21" o:title=""/>
           </v:shape>
-          <o:OLEObject Type="Embed" ProgID="Visio.Drawing.11" ShapeID="_x0000_i1029" DrawAspect="Content" ObjectID="_1592317923" r:id="rId22"/>
+          <o:OLEObject Type="Embed" ProgID="Visio.Drawing.11" ShapeID="_x0000_i1029" DrawAspect="Content" ObjectID="_1642315375" r:id="rId22"/>
         </w:object>
       </w:r>
     </w:p>
@@ -4038,96 +4080,6 @@
       </w:r>
     </w:p>
     <w:p>
-      <w:r>
-        <w:t>Support includes the following…</w:t>
-      </w:r>
-    </w:p>
-    <w:p>
-      <w:pPr>
-        <w:ind w:left="1440"/>
-      </w:pPr>
-      <w:r>
-        <w:t>•</w:t>
-      </w:r>
-      <w:r>
-        <w:tab/>
-        <w:t>Camera</w:t>
-      </w:r>
-    </w:p>
-    <w:p>
-      <w:pPr>
-        <w:ind w:left="1440"/>
-      </w:pPr>
-      <w:r>
-        <w:t>•</w:t>
-      </w:r>
-      <w:r>
-        <w:tab/>
-        <w:t>Dome</w:t>
-      </w:r>
-    </w:p>
-    <w:p>
-      <w:pPr>
-        <w:ind w:left="1440"/>
-      </w:pPr>
-      <w:r>
-        <w:lastRenderedPageBreak/>
-        <w:t>•</w:t>
-      </w:r>
-      <w:r>
-        <w:tab/>
-        <w:t>Filter Wheel</w:t>
-      </w:r>
-    </w:p>
-    <w:p>
-      <w:pPr>
-        <w:ind w:left="1440"/>
-      </w:pPr>
-      <w:r>
-        <w:t>•</w:t>
-      </w:r>
-      <w:r>
-        <w:tab/>
-        <w:t>Focuser</w:t>
-      </w:r>
-    </w:p>
-    <w:p>
-      <w:pPr>
-        <w:ind w:left="1440"/>
-      </w:pPr>
-      <w:r>
-        <w:t>•</w:t>
-      </w:r>
-      <w:r>
-        <w:tab/>
-        <w:t>Rotator</w:t>
-      </w:r>
-    </w:p>
-    <w:p>
-      <w:pPr>
-        <w:ind w:left="1440"/>
-      </w:pPr>
-      <w:r>
-        <w:t>•</w:t>
-      </w:r>
-      <w:r>
-        <w:tab/>
-        <w:t>Switch</w:t>
-      </w:r>
-    </w:p>
-    <w:p>
-      <w:pPr>
-        <w:ind w:left="1440"/>
-      </w:pPr>
-      <w:r>
-        <w:t>•</w:t>
-      </w:r>
-      <w:r>
-        <w:tab/>
-        <w:t>Telescope</w:t>
-      </w:r>
-    </w:p>
-    <w:p>
       <w:pPr>
         <w:ind w:left="1440"/>
       </w:pPr>
@@ -4138,25 +4090,12 @@
         <w:rPr>
           <w:rStyle w:val="IntenseEmphasis"/>
         </w:rPr>
+        <w:lastRenderedPageBreak/>
         <w:t>ASCOM.Exceptions</w:t>
       </w:r>
       <w:proofErr w:type="spellEnd"/>
       <w:r>
         <w:t xml:space="preserve"> - This contains common exception classes used by the ASCOM platform and for internal exceptions.  Drivers are permitted to directly throw this exception as well as any derived exceptions.</w:t>
-      </w:r>
-    </w:p>
-    <w:p/>
-    <w:p>
-      <w:proofErr w:type="spellStart"/>
-      <w:r>
-        <w:rPr>
-          <w:rStyle w:val="IntenseEmphasis"/>
-        </w:rPr>
-        <w:t>ASCOM.IConform</w:t>
-      </w:r>
-      <w:proofErr w:type="spellEnd"/>
-      <w:r>
-        <w:t xml:space="preserve"> - Driver interface to inform Conform of valid driver commands and returned error codes.</w:t>
       </w:r>
     </w:p>
     <w:p/>
@@ -4261,7 +4200,6 @@
         <w:rPr>
           <w:noProof/>
         </w:rPr>
-        <w:lastRenderedPageBreak/>
         <w:drawing>
           <wp:inline distT="0" distB="0" distL="0" distR="0" wp14:anchorId="2D423BF5" wp14:editId="6102EA1D">
             <wp:extent cx="3324225" cy="2085975"/>
@@ -4322,6 +4260,7 @@
         <w:rPr>
           <w:rStyle w:val="IntenseEmphasis"/>
         </w:rPr>
+        <w:lastRenderedPageBreak/>
         <w:t>Profile</w:t>
       </w:r>
       <w:r>
@@ -4441,11 +4380,42 @@
         <w:t xml:space="preserve">- </w:t>
       </w:r>
       <w:r>
-        <w:t xml:space="preserve">Driver templates come in four basic formats for projects in Visual Studio 2005 or later.  Two formats are for the Driver projects in both C# and VB and two are in the Local Server formats for both C# and VB.  Those individuals or companies wanting to write a driver for their hardware would use </w:t>
-      </w:r>
-      <w:r>
-        <w:lastRenderedPageBreak/>
-        <w:t>one of the Driver projects for a single hardware interface or the Local Server if their hardware interface supports more than one driver on the same interface.</w:t>
+        <w:t>There are three d</w:t>
+      </w:r>
+      <w:r>
+        <w:t xml:space="preserve">river templates </w:t>
+      </w:r>
+      <w:r>
+        <w:t xml:space="preserve">that can be used </w:t>
+      </w:r>
+      <w:r>
+        <w:t xml:space="preserve">in Visual Studio 2005 or later.  Two </w:t>
+      </w:r>
+      <w:r>
+        <w:t xml:space="preserve">templates </w:t>
+      </w:r>
+      <w:r>
+        <w:t xml:space="preserve">are for Driver projects in both C# and VB and </w:t>
+      </w:r>
+      <w:r>
+        <w:t xml:space="preserve">one is </w:t>
+      </w:r>
+      <w:r>
+        <w:t xml:space="preserve">the Local Server </w:t>
+      </w:r>
+      <w:r>
+        <w:t xml:space="preserve">template in </w:t>
+      </w:r>
+      <w:r>
+        <w:t xml:space="preserve">C#.  </w:t>
+      </w:r>
+    </w:p>
+    <w:p>
+      <w:r>
+        <w:t>The local server template is the recommended option because it intrinsically provides hub functionality and increased isolation from client applications</w:t>
+      </w:r>
+      <w:r>
+        <w:t>.</w:t>
       </w:r>
     </w:p>
     <w:p/>
@@ -4475,10 +4445,7 @@
         <w:t xml:space="preserve"> - </w:t>
       </w:r>
       <w:r>
-        <w:t>This tool performs a comprehensive set of tests on a driver to determine its conformance with the relevant ASCOM interface standard. It also tests some aspects of driver behavior against the reference implementation. Use this tool to test your driver before each release (even pre-production).</w:t>
-      </w:r>
-      <w:r>
-        <w:br w:type="page"/>
+        <w:t>This tool performs a comprehensive set of tests on a driver to determine its conformance with the relevant ASCOM interface standard. It also tests some aspects of driver behavior against the reference implementation. Use this tool to test your driver before each release (even pre-production)</w:t>
       </w:r>
     </w:p>
     <w:sectPr>
@@ -7924,7 +7891,7 @@
     </w:rPrDefault>
     <w:pPrDefault/>
   </w:docDefaults>
-  <w:latentStyles w:defLockedState="0" w:defUIPriority="99" w:defSemiHidden="0" w:defUnhideWhenUsed="0" w:defQFormat="0" w:count="375">
+  <w:latentStyles w:defLockedState="0" w:defUIPriority="99" w:defSemiHidden="0" w:defUnhideWhenUsed="0" w:defQFormat="0" w:count="376">
     <w:lsdException w:name="Normal" w:uiPriority="0" w:qFormat="1"/>
     <w:lsdException w:name="heading 1" w:uiPriority="9" w:qFormat="1"/>
     <w:lsdException w:name="heading 2" w:semiHidden="1" w:uiPriority="9" w:unhideWhenUsed="1" w:qFormat="1"/>
@@ -8030,7 +7997,6 @@
     <w:lsdException w:name="HTML Sample" w:semiHidden="1" w:unhideWhenUsed="1"/>
     <w:lsdException w:name="HTML Typewriter" w:semiHidden="1" w:unhideWhenUsed="1"/>
     <w:lsdException w:name="HTML Variable" w:semiHidden="1" w:unhideWhenUsed="1"/>
-    <w:lsdException w:name="Normal Table" w:semiHidden="1" w:unhideWhenUsed="1"/>
     <w:lsdException w:name="annotation subject" w:semiHidden="1" w:unhideWhenUsed="1"/>
     <w:lsdException w:name="No List" w:semiHidden="1" w:unhideWhenUsed="1"/>
     <w:lsdException w:name="Outline List 1" w:semiHidden="1" w:unhideWhenUsed="1"/>
@@ -8077,10 +8043,8 @@
     <w:lsdException w:name="Table Subtle 2" w:semiHidden="1" w:unhideWhenUsed="1"/>
     <w:lsdException w:name="Table Web 1" w:semiHidden="1" w:unhideWhenUsed="1"/>
     <w:lsdException w:name="Table Web 2" w:semiHidden="1" w:unhideWhenUsed="1"/>
-    <w:lsdException w:name="Table Web 3" w:semiHidden="1" w:unhideWhenUsed="1"/>
     <w:lsdException w:name="Balloon Text" w:semiHidden="1" w:unhideWhenUsed="1"/>
     <w:lsdException w:name="Table Grid" w:uiPriority="59"/>
-    <w:lsdException w:name="Table Theme" w:semiHidden="1" w:unhideWhenUsed="1"/>
     <w:lsdException w:name="Placeholder Text" w:semiHidden="1"/>
     <w:lsdException w:name="No Spacing" w:uiPriority="1" w:qFormat="1"/>
     <w:lsdException w:name="Light Shading" w:uiPriority="60"/>
@@ -8300,6 +8264,7 @@
     <w:lsdException w:name="Smart Hyperlink" w:semiHidden="1" w:unhideWhenUsed="1"/>
     <w:lsdException w:name="Hashtag" w:semiHidden="1" w:unhideWhenUsed="1"/>
     <w:lsdException w:name="Unresolved Mention" w:semiHidden="1" w:unhideWhenUsed="1"/>
+    <w:lsdException w:name="Smart Link" w:semiHidden="1" w:unhideWhenUsed="1"/>
   </w:latentStyles>
   <w:style w:type="paragraph" w:default="1" w:styleId="Normal">
     <w:name w:val="Normal"/>
@@ -8654,6 +8619,18 @@
       <w:spacing w:after="100"/>
     </w:pPr>
   </w:style>
+  <w:style w:type="character" w:styleId="FollowedHyperlink">
+    <w:name w:val="FollowedHyperlink"/>
+    <w:basedOn w:val="DefaultParagraphFont"/>
+    <w:uiPriority w:val="99"/>
+    <w:semiHidden/>
+    <w:unhideWhenUsed/>
+    <w:rsid w:val="00C62619"/>
+    <w:rPr>
+      <w:color w:val="800080" w:themeColor="followedHyperlink"/>
+      <w:u w:val="single"/>
+    </w:rPr>
+  </w:style>
 </w:styles>
 </file>
 
@@ -8964,7 +8941,7 @@
 </file>
 
 <file path=customXml/itemProps2.xml><?xml version="1.0" encoding="utf-8"?>
-<ds:datastoreItem xmlns:ds="http://schemas.openxmlformats.org/officeDocument/2006/customXml" ds:itemID="{5F2F197A-3CC6-4E62-9687-272ADC39E09B}">
+<ds:datastoreItem xmlns:ds="http://schemas.openxmlformats.org/officeDocument/2006/customXml" ds:itemID="{40C58B9C-6EE6-42EF-896C-8B54069CF260}">
   <ds:schemaRefs>
     <ds:schemaRef ds:uri="http://schemas.openxmlformats.org/officeDocument/2006/bibliography"/>
   </ds:schemaRefs>

</xml_diff>